<commit_message>
modificação no relatorio Virtual vision e add novo arquivo no banco de dados jabref
</commit_message>
<xml_diff>
--- a/Relatorios/Virtual Vision.docx
+++ b/Relatorios/Virtual Vision.docx
@@ -18,6 +18,7 @@
           </w14:textFill>
         </w:rPr>
       </w:pPr>
+      <w:bookmarkStart w:id="0" w:name="_GoBack"/>
       <w:r>
         <w:rPr>
           <w:rFonts w:hint="default" w:ascii="Sans Serif" w:hAnsi="Sans Serif" w:eastAsia="SimSun" w:cs="Sans Serif"/>
@@ -38,9 +39,8 @@
         </w:rPr>
         <w:t>Virtual Vision</w:t>
       </w:r>
-      <w:bookmarkStart w:id="0" w:name="_GoBack"/>
-      <w:bookmarkEnd w:id="0"/>
     </w:p>
+    <w:bookmarkEnd w:id="0"/>
     <w:p>
       <w:pPr>
         <w:pStyle w:val="2"/>
@@ -61,14 +61,7 @@
         <w:ind w:left="840" w:leftChars="0" w:hanging="420" w:firstLineChars="0"/>
       </w:pPr>
       <w:r>
-        <w:t>titulo</w:t>
-      </w:r>
-      <w:r>
-        <w:rPr>
-          <w:sz w:val="20"/>
-          <w:szCs w:val="20"/>
-        </w:rPr>
-        <w:t xml:space="preserve"> </w:t>
+        <w:t>Desenvolvido em 1997 a partir de pesquisas da microPower como modelos de processamento de linguagem natural</w:t>
       </w:r>
     </w:p>
     <w:p>
@@ -90,6 +83,11 @@
       <w:r>
         <w:t>Qual o objetivo da publicação</w:t>
       </w:r>
+    </w:p>
+    <w:p>
+      <w:pPr>
+        <w:ind w:firstLine="420" w:firstLineChars="0"/>
+      </w:pPr>
     </w:p>
     <w:p>
       <w:pPr>
@@ -151,12 +149,12 @@
 
 <file path=word/numbering.xml><?xml version="1.0" encoding="utf-8"?>
 <w:numbering xmlns:wpc="http://schemas.microsoft.com/office/word/2010/wordprocessingCanvas" xmlns:mc="http://schemas.openxmlformats.org/markup-compatibility/2006" xmlns:o="urn:schemas-microsoft-com:office:office" xmlns:r="http://schemas.openxmlformats.org/officeDocument/2006/relationships" xmlns:m="http://schemas.openxmlformats.org/officeDocument/2006/math" xmlns:v="urn:schemas-microsoft-com:vml" xmlns:wp14="http://schemas.microsoft.com/office/word/2010/wordprocessingDrawing" xmlns:wp="http://schemas.openxmlformats.org/drawingml/2006/wordprocessingDrawing" xmlns:w10="urn:schemas-microsoft-com:office:word" xmlns:w="http://schemas.openxmlformats.org/wordprocessingml/2006/main" xmlns:w14="http://schemas.microsoft.com/office/word/2010/wordml" xmlns:wpg="http://schemas.microsoft.com/office/word/2010/wordprocessingGroup" xmlns:wpi="http://schemas.microsoft.com/office/word/2010/wordprocessingInk" xmlns:wne="http://schemas.microsoft.com/office/word/2006/wordml" xmlns:wps="http://schemas.microsoft.com/office/word/2010/wordprocessingShape" mc:Ignorable="w14 wp14">
-  <w:abstractNum w:abstractNumId="1526758169">
-    <w:nsid w:val="5B007B19"/>
+  <w:abstractNum w:abstractNumId="1526758052">
+    <w:nsid w:val="5B007AA4"/>
     <w:multiLevelType w:val="multilevel"/>
-    <w:tmpl w:val="5B007B19"/>
+    <w:tmpl w:val="5B007AA4"/>
     <w:lvl w:ilvl="0" w:tentative="1">
-      <w:start w:val="4"/>
+      <w:start w:val="3"/>
       <w:numFmt w:val="decimal"/>
       <w:suff w:val="space"/>
       <w:lvlText w:val="%1."/>
@@ -280,6 +278,146 @@
       </w:pPr>
       <w:rPr>
         <w:rFonts w:hint="default"/>
+      </w:rPr>
+    </w:lvl>
+  </w:abstractNum>
+  <w:abstractNum w:abstractNumId="1526752741">
+    <w:nsid w:val="5B0065E5"/>
+    <w:multiLevelType w:val="multilevel"/>
+    <w:tmpl w:val="5B0065E5"/>
+    <w:lvl w:ilvl="0" w:tentative="1">
+      <w:start w:val="1"/>
+      <w:numFmt w:val="bullet"/>
+      <w:lvlText w:val=""/>
+      <w:lvlJc w:val="left"/>
+      <w:pPr>
+        <w:tabs>
+          <w:tab w:val="left" w:pos="420"/>
+        </w:tabs>
+        <w:ind w:left="420" w:leftChars="0" w:hanging="420" w:firstLineChars="0"/>
+      </w:pPr>
+      <w:rPr>
+        <w:rFonts w:hint="default" w:ascii="Wingdings" w:hAnsi="Wingdings"/>
+      </w:rPr>
+    </w:lvl>
+    <w:lvl w:ilvl="1" w:tentative="1">
+      <w:start w:val="1"/>
+      <w:numFmt w:val="bullet"/>
+      <w:lvlText w:val=""/>
+      <w:lvlJc w:val="left"/>
+      <w:pPr>
+        <w:tabs>
+          <w:tab w:val="left" w:pos="840"/>
+        </w:tabs>
+        <w:ind w:left="840" w:leftChars="0" w:hanging="420" w:firstLineChars="0"/>
+      </w:pPr>
+      <w:rPr>
+        <w:rFonts w:hint="default" w:ascii="Wingdings" w:hAnsi="Wingdings"/>
+      </w:rPr>
+    </w:lvl>
+    <w:lvl w:ilvl="2" w:tentative="1">
+      <w:start w:val="1"/>
+      <w:numFmt w:val="bullet"/>
+      <w:lvlText w:val=""/>
+      <w:lvlJc w:val="left"/>
+      <w:pPr>
+        <w:tabs>
+          <w:tab w:val="left" w:pos="1260"/>
+        </w:tabs>
+        <w:ind w:left="1260" w:leftChars="0" w:hanging="420" w:firstLineChars="0"/>
+      </w:pPr>
+      <w:rPr>
+        <w:rFonts w:hint="default" w:ascii="Wingdings" w:hAnsi="Wingdings"/>
+      </w:rPr>
+    </w:lvl>
+    <w:lvl w:ilvl="3" w:tentative="1">
+      <w:start w:val="1"/>
+      <w:numFmt w:val="bullet"/>
+      <w:lvlText w:val=""/>
+      <w:lvlJc w:val="left"/>
+      <w:pPr>
+        <w:tabs>
+          <w:tab w:val="left" w:pos="1680"/>
+        </w:tabs>
+        <w:ind w:left="1680" w:leftChars="0" w:hanging="420" w:firstLineChars="0"/>
+      </w:pPr>
+      <w:rPr>
+        <w:rFonts w:hint="default" w:ascii="Wingdings" w:hAnsi="Wingdings"/>
+      </w:rPr>
+    </w:lvl>
+    <w:lvl w:ilvl="4" w:tentative="1">
+      <w:start w:val="1"/>
+      <w:numFmt w:val="bullet"/>
+      <w:lvlText w:val=""/>
+      <w:lvlJc w:val="left"/>
+      <w:pPr>
+        <w:tabs>
+          <w:tab w:val="left" w:pos="2100"/>
+        </w:tabs>
+        <w:ind w:left="2100" w:leftChars="0" w:hanging="420" w:firstLineChars="0"/>
+      </w:pPr>
+      <w:rPr>
+        <w:rFonts w:hint="default" w:ascii="Wingdings" w:hAnsi="Wingdings"/>
+      </w:rPr>
+    </w:lvl>
+    <w:lvl w:ilvl="5" w:tentative="1">
+      <w:start w:val="1"/>
+      <w:numFmt w:val="bullet"/>
+      <w:lvlText w:val=""/>
+      <w:lvlJc w:val="left"/>
+      <w:pPr>
+        <w:tabs>
+          <w:tab w:val="left" w:pos="2520"/>
+        </w:tabs>
+        <w:ind w:left="2520" w:leftChars="0" w:hanging="420" w:firstLineChars="0"/>
+      </w:pPr>
+      <w:rPr>
+        <w:rFonts w:hint="default" w:ascii="Wingdings" w:hAnsi="Wingdings"/>
+      </w:rPr>
+    </w:lvl>
+    <w:lvl w:ilvl="6" w:tentative="1">
+      <w:start w:val="1"/>
+      <w:numFmt w:val="bullet"/>
+      <w:lvlText w:val=""/>
+      <w:lvlJc w:val="left"/>
+      <w:pPr>
+        <w:tabs>
+          <w:tab w:val="left" w:pos="2940"/>
+        </w:tabs>
+        <w:ind w:left="2940" w:leftChars="0" w:hanging="420" w:firstLineChars="0"/>
+      </w:pPr>
+      <w:rPr>
+        <w:rFonts w:hint="default" w:ascii="Wingdings" w:hAnsi="Wingdings"/>
+      </w:rPr>
+    </w:lvl>
+    <w:lvl w:ilvl="7" w:tentative="1">
+      <w:start w:val="1"/>
+      <w:numFmt w:val="bullet"/>
+      <w:lvlText w:val=""/>
+      <w:lvlJc w:val="left"/>
+      <w:pPr>
+        <w:tabs>
+          <w:tab w:val="left" w:pos="3360"/>
+        </w:tabs>
+        <w:ind w:left="3360" w:leftChars="0" w:hanging="420" w:firstLineChars="0"/>
+      </w:pPr>
+      <w:rPr>
+        <w:rFonts w:hint="default" w:ascii="Wingdings" w:hAnsi="Wingdings"/>
+      </w:rPr>
+    </w:lvl>
+    <w:lvl w:ilvl="8" w:tentative="1">
+      <w:start w:val="1"/>
+      <w:numFmt w:val="bullet"/>
+      <w:lvlText w:val=""/>
+      <w:lvlJc w:val="left"/>
+      <w:pPr>
+        <w:tabs>
+          <w:tab w:val="left" w:pos="3780"/>
+        </w:tabs>
+        <w:ind w:left="3780" w:leftChars="0" w:hanging="420" w:firstLineChars="0"/>
+      </w:pPr>
+      <w:rPr>
+        <w:rFonts w:hint="default" w:ascii="Wingdings" w:hAnsi="Wingdings"/>
       </w:rPr>
     </w:lvl>
   </w:abstractNum>
@@ -415,152 +553,12 @@
       </w:rPr>
     </w:lvl>
   </w:abstractNum>
-  <w:abstractNum w:abstractNumId="1526752741">
-    <w:nsid w:val="5B0065E5"/>
+  <w:abstractNum w:abstractNumId="1526758169">
+    <w:nsid w:val="5B007B19"/>
     <w:multiLevelType w:val="multilevel"/>
-    <w:tmpl w:val="5B0065E5"/>
+    <w:tmpl w:val="5B007B19"/>
     <w:lvl w:ilvl="0" w:tentative="1">
-      <w:start w:val="1"/>
-      <w:numFmt w:val="bullet"/>
-      <w:lvlText w:val=""/>
-      <w:lvlJc w:val="left"/>
-      <w:pPr>
-        <w:tabs>
-          <w:tab w:val="left" w:pos="420"/>
-        </w:tabs>
-        <w:ind w:left="420" w:leftChars="0" w:hanging="420" w:firstLineChars="0"/>
-      </w:pPr>
-      <w:rPr>
-        <w:rFonts w:hint="default" w:ascii="Wingdings" w:hAnsi="Wingdings"/>
-      </w:rPr>
-    </w:lvl>
-    <w:lvl w:ilvl="1" w:tentative="1">
-      <w:start w:val="1"/>
-      <w:numFmt w:val="bullet"/>
-      <w:lvlText w:val=""/>
-      <w:lvlJc w:val="left"/>
-      <w:pPr>
-        <w:tabs>
-          <w:tab w:val="left" w:pos="840"/>
-        </w:tabs>
-        <w:ind w:left="840" w:leftChars="0" w:hanging="420" w:firstLineChars="0"/>
-      </w:pPr>
-      <w:rPr>
-        <w:rFonts w:hint="default" w:ascii="Wingdings" w:hAnsi="Wingdings"/>
-      </w:rPr>
-    </w:lvl>
-    <w:lvl w:ilvl="2" w:tentative="1">
-      <w:start w:val="1"/>
-      <w:numFmt w:val="bullet"/>
-      <w:lvlText w:val=""/>
-      <w:lvlJc w:val="left"/>
-      <w:pPr>
-        <w:tabs>
-          <w:tab w:val="left" w:pos="1260"/>
-        </w:tabs>
-        <w:ind w:left="1260" w:leftChars="0" w:hanging="420" w:firstLineChars="0"/>
-      </w:pPr>
-      <w:rPr>
-        <w:rFonts w:hint="default" w:ascii="Wingdings" w:hAnsi="Wingdings"/>
-      </w:rPr>
-    </w:lvl>
-    <w:lvl w:ilvl="3" w:tentative="1">
-      <w:start w:val="1"/>
-      <w:numFmt w:val="bullet"/>
-      <w:lvlText w:val=""/>
-      <w:lvlJc w:val="left"/>
-      <w:pPr>
-        <w:tabs>
-          <w:tab w:val="left" w:pos="1680"/>
-        </w:tabs>
-        <w:ind w:left="1680" w:leftChars="0" w:hanging="420" w:firstLineChars="0"/>
-      </w:pPr>
-      <w:rPr>
-        <w:rFonts w:hint="default" w:ascii="Wingdings" w:hAnsi="Wingdings"/>
-      </w:rPr>
-    </w:lvl>
-    <w:lvl w:ilvl="4" w:tentative="1">
-      <w:start w:val="1"/>
-      <w:numFmt w:val="bullet"/>
-      <w:lvlText w:val=""/>
-      <w:lvlJc w:val="left"/>
-      <w:pPr>
-        <w:tabs>
-          <w:tab w:val="left" w:pos="2100"/>
-        </w:tabs>
-        <w:ind w:left="2100" w:leftChars="0" w:hanging="420" w:firstLineChars="0"/>
-      </w:pPr>
-      <w:rPr>
-        <w:rFonts w:hint="default" w:ascii="Wingdings" w:hAnsi="Wingdings"/>
-      </w:rPr>
-    </w:lvl>
-    <w:lvl w:ilvl="5" w:tentative="1">
-      <w:start w:val="1"/>
-      <w:numFmt w:val="bullet"/>
-      <w:lvlText w:val=""/>
-      <w:lvlJc w:val="left"/>
-      <w:pPr>
-        <w:tabs>
-          <w:tab w:val="left" w:pos="2520"/>
-        </w:tabs>
-        <w:ind w:left="2520" w:leftChars="0" w:hanging="420" w:firstLineChars="0"/>
-      </w:pPr>
-      <w:rPr>
-        <w:rFonts w:hint="default" w:ascii="Wingdings" w:hAnsi="Wingdings"/>
-      </w:rPr>
-    </w:lvl>
-    <w:lvl w:ilvl="6" w:tentative="1">
-      <w:start w:val="1"/>
-      <w:numFmt w:val="bullet"/>
-      <w:lvlText w:val=""/>
-      <w:lvlJc w:val="left"/>
-      <w:pPr>
-        <w:tabs>
-          <w:tab w:val="left" w:pos="2940"/>
-        </w:tabs>
-        <w:ind w:left="2940" w:leftChars="0" w:hanging="420" w:firstLineChars="0"/>
-      </w:pPr>
-      <w:rPr>
-        <w:rFonts w:hint="default" w:ascii="Wingdings" w:hAnsi="Wingdings"/>
-      </w:rPr>
-    </w:lvl>
-    <w:lvl w:ilvl="7" w:tentative="1">
-      <w:start w:val="1"/>
-      <w:numFmt w:val="bullet"/>
-      <w:lvlText w:val=""/>
-      <w:lvlJc w:val="left"/>
-      <w:pPr>
-        <w:tabs>
-          <w:tab w:val="left" w:pos="3360"/>
-        </w:tabs>
-        <w:ind w:left="3360" w:leftChars="0" w:hanging="420" w:firstLineChars="0"/>
-      </w:pPr>
-      <w:rPr>
-        <w:rFonts w:hint="default" w:ascii="Wingdings" w:hAnsi="Wingdings"/>
-      </w:rPr>
-    </w:lvl>
-    <w:lvl w:ilvl="8" w:tentative="1">
-      <w:start w:val="1"/>
-      <w:numFmt w:val="bullet"/>
-      <w:lvlText w:val=""/>
-      <w:lvlJc w:val="left"/>
-      <w:pPr>
-        <w:tabs>
-          <w:tab w:val="left" w:pos="3780"/>
-        </w:tabs>
-        <w:ind w:left="3780" w:leftChars="0" w:hanging="420" w:firstLineChars="0"/>
-      </w:pPr>
-      <w:rPr>
-        <w:rFonts w:hint="default" w:ascii="Wingdings" w:hAnsi="Wingdings"/>
-      </w:rPr>
-    </w:lvl>
-  </w:abstractNum>
-  <w:abstractNum w:abstractNumId="1526758052">
-    <w:nsid w:val="5B007AA4"/>
-    <w:multiLevelType w:val="multilevel"/>
-    <w:tmpl w:val="5B007AA4"/>
-    <w:lvl w:ilvl="0" w:tentative="1">
-      <w:start w:val="3"/>
+      <w:start w:val="4"/>
       <w:numFmt w:val="decimal"/>
       <w:suff w:val="space"/>
       <w:lvlText w:val="%1."/>
@@ -714,7 +712,7 @@
   <w:latentStyles w:count="260" w:defQFormat="0" w:defUnhideWhenUsed="1" w:defSemiHidden="1" w:defUIPriority="99" w:defLockedState="0">
     <w:lsdException w:qFormat="1" w:unhideWhenUsed="0" w:uiPriority="0" w:semiHidden="0" w:name="Normal"/>
     <w:lsdException w:qFormat="1" w:unhideWhenUsed="0" w:uiPriority="0" w:semiHidden="0" w:name="heading 1"/>
-    <w:lsdException w:qFormat="1" w:uiPriority="0" w:name="heading 2"/>
+    <w:lsdException w:qFormat="1" w:uiPriority="0" w:semiHidden="0" w:name="heading 2"/>
     <w:lsdException w:qFormat="1" w:uiPriority="0" w:name="heading 3"/>
     <w:lsdException w:qFormat="1" w:uiPriority="0" w:name="heading 4"/>
     <w:lsdException w:qFormat="1" w:uiPriority="0" w:name="heading 5"/>

</xml_diff>